<commit_message>
Update EDITEUR 0 Méthode merise complete.docx
</commit_message>
<xml_diff>
--- a/103_BaseDeDonnees/Exercices/202_Editeur/EDITEUR 0 Méthode merise complete.docx
+++ b/103_BaseDeDonnees/Exercices/202_Editeur/EDITEUR 0 Méthode merise complete.docx
@@ -138,23 +138,7 @@
         <w:t>primé</w:t>
       </w:r>
       <w:r>
-        <w:t xml:space="preserve"> (Goncourt, </w:t>
-      </w:r>
-      <w:proofErr w:type="spellStart"/>
-      <w:r>
-        <w:t>Fémina</w:t>
-      </w:r>
-      <w:proofErr w:type="spellEnd"/>
-      <w:r>
-        <w:t xml:space="preserve"> </w:t>
-      </w:r>
-      <w:proofErr w:type="gramStart"/>
-      <w:r>
-        <w:t>etc...</w:t>
-      </w:r>
-      <w:proofErr w:type="gramEnd"/>
-      <w:r>
-        <w:t xml:space="preserve">). </w:t>
+        <w:t xml:space="preserve"> (Goncourt, Fémina etc...). </w:t>
       </w:r>
       <w:r>
         <w:br/>
@@ -375,16 +359,9 @@
             <w:pPr>
               <w:cnfStyle w:val="000000100000" w:firstRow="0" w:lastRow="0" w:firstColumn="0" w:lastColumn="0" w:oddVBand="0" w:evenVBand="0" w:oddHBand="1" w:evenHBand="0" w:firstRowFirstColumn="0" w:firstRowLastColumn="0" w:lastRowFirstColumn="0" w:lastRowLastColumn="0"/>
             </w:pPr>
-            <w:proofErr w:type="spellStart"/>
-            <w:proofErr w:type="gramStart"/>
-            <w:r>
-              <w:t>livre</w:t>
-            </w:r>
-            <w:proofErr w:type="gramEnd"/>
-            <w:r>
-              <w:t>_ISBN</w:t>
-            </w:r>
-            <w:proofErr w:type="spellEnd"/>
+            <w:r>
+              <w:t>livre_id</w:t>
+            </w:r>
           </w:p>
         </w:tc>
         <w:tc>
@@ -396,7 +373,7 @@
               <w:cnfStyle w:val="000000100000" w:firstRow="0" w:lastRow="0" w:firstColumn="0" w:lastColumn="0" w:oddVBand="0" w:evenVBand="0" w:oddHBand="1" w:evenHBand="0" w:firstRowFirstColumn="0" w:firstRowLastColumn="0" w:lastRowFirstColumn="0" w:lastRowLastColumn="0"/>
             </w:pPr>
             <w:r>
-              <w:t>ISBN du livre</w:t>
+              <w:t>identifiant du livre</w:t>
             </w:r>
           </w:p>
         </w:tc>
@@ -408,19 +385,8 @@
             <w:pPr>
               <w:cnfStyle w:val="000000100000" w:firstRow="0" w:lastRow="0" w:firstColumn="0" w:lastColumn="0" w:oddVBand="0" w:evenVBand="0" w:oddHBand="1" w:evenHBand="0" w:firstRowFirstColumn="0" w:firstRowLastColumn="0" w:lastRowFirstColumn="0" w:lastRowLastColumn="0"/>
             </w:pPr>
-            <w:proofErr w:type="gramStart"/>
-            <w:r>
-              <w:t>CHAR</w:t>
-            </w:r>
-            <w:r>
-              <w:t>(</w:t>
-            </w:r>
-            <w:proofErr w:type="gramEnd"/>
-            <w:r>
-              <w:t>17</w:t>
-            </w:r>
-            <w:r>
-              <w:t>)</w:t>
+            <w:r>
+              <w:t>INT(11)</w:t>
             </w:r>
           </w:p>
         </w:tc>
@@ -432,13 +398,8 @@
             <w:pPr>
               <w:cnfStyle w:val="000000100000" w:firstRow="0" w:lastRow="0" w:firstColumn="0" w:lastColumn="0" w:oddVBand="0" w:evenVBand="0" w:oddHBand="1" w:evenHBand="0" w:firstRowFirstColumn="0" w:firstRowLastColumn="0" w:lastRowFirstColumn="0" w:lastRowLastColumn="0"/>
             </w:pPr>
-            <w:proofErr w:type="gramStart"/>
-            <w:r>
-              <w:t>identifiant</w:t>
-            </w:r>
-            <w:proofErr w:type="gramEnd"/>
-            <w:r>
-              <w:t xml:space="preserve"> format ISBN standard</w:t>
+            <w:r>
+              <w:t>identifiant, ai</w:t>
             </w:r>
           </w:p>
         </w:tc>
@@ -461,16 +422,9 @@
             <w:pPr>
               <w:cnfStyle w:val="000000000000" w:firstRow="0" w:lastRow="0" w:firstColumn="0" w:lastColumn="0" w:oddVBand="0" w:evenVBand="0" w:oddHBand="0" w:evenHBand="0" w:firstRowFirstColumn="0" w:firstRowLastColumn="0" w:lastRowFirstColumn="0" w:lastRowLastColumn="0"/>
             </w:pPr>
-            <w:proofErr w:type="spellStart"/>
-            <w:proofErr w:type="gramStart"/>
-            <w:r>
-              <w:t>livre</w:t>
-            </w:r>
-            <w:proofErr w:type="gramEnd"/>
-            <w:r>
-              <w:t>_titre</w:t>
-            </w:r>
-            <w:proofErr w:type="spellEnd"/>
+            <w:r>
+              <w:t>livre_titre</w:t>
+            </w:r>
           </w:p>
         </w:tc>
         <w:tc>
@@ -481,13 +435,8 @@
             <w:pPr>
               <w:cnfStyle w:val="000000000000" w:firstRow="0" w:lastRow="0" w:firstColumn="0" w:lastColumn="0" w:oddVBand="0" w:evenVBand="0" w:oddHBand="0" w:evenHBand="0" w:firstRowFirstColumn="0" w:firstRowLastColumn="0" w:lastRowFirstColumn="0" w:lastRowLastColumn="0"/>
             </w:pPr>
-            <w:proofErr w:type="gramStart"/>
-            <w:r>
-              <w:t>titre</w:t>
-            </w:r>
-            <w:proofErr w:type="gramEnd"/>
-            <w:r>
-              <w:t xml:space="preserve"> du livre</w:t>
+            <w:r>
+              <w:t>titre du livre</w:t>
             </w:r>
           </w:p>
         </w:tc>
@@ -499,13 +448,8 @@
             <w:pPr>
               <w:cnfStyle w:val="000000000000" w:firstRow="0" w:lastRow="0" w:firstColumn="0" w:lastColumn="0" w:oddVBand="0" w:evenVBand="0" w:oddHBand="0" w:evenHBand="0" w:firstRowFirstColumn="0" w:firstRowLastColumn="0" w:lastRowFirstColumn="0" w:lastRowLastColumn="0"/>
             </w:pPr>
-            <w:proofErr w:type="gramStart"/>
-            <w:r>
-              <w:t>VARCHAR(</w:t>
-            </w:r>
-            <w:proofErr w:type="gramEnd"/>
-            <w:r>
-              <w:t>100)</w:t>
+            <w:r>
+              <w:t>VARCHAR(100)</w:t>
             </w:r>
           </w:p>
         </w:tc>
@@ -517,11 +461,9 @@
             <w:pPr>
               <w:cnfStyle w:val="000000000000" w:firstRow="0" w:lastRow="0" w:firstColumn="0" w:lastColumn="0" w:oddVBand="0" w:evenVBand="0" w:oddHBand="0" w:evenHBand="0" w:firstRowFirstColumn="0" w:firstRowLastColumn="0" w:lastRowFirstColumn="0" w:lastRowLastColumn="0"/>
             </w:pPr>
-            <w:proofErr w:type="gramStart"/>
             <w:r>
               <w:t>obligatoire</w:t>
             </w:r>
-            <w:proofErr w:type="gramEnd"/>
           </w:p>
         </w:tc>
       </w:tr>
@@ -546,16 +488,9 @@
             <w:pPr>
               <w:cnfStyle w:val="000000100000" w:firstRow="0" w:lastRow="0" w:firstColumn="0" w:lastColumn="0" w:oddVBand="0" w:evenVBand="0" w:oddHBand="1" w:evenHBand="0" w:firstRowFirstColumn="0" w:firstRowLastColumn="0" w:lastRowFirstColumn="0" w:lastRowLastColumn="0"/>
             </w:pPr>
-            <w:proofErr w:type="spellStart"/>
-            <w:proofErr w:type="gramStart"/>
-            <w:r>
-              <w:t>livre</w:t>
-            </w:r>
-            <w:proofErr w:type="gramEnd"/>
-            <w:r>
-              <w:t>_distinction</w:t>
-            </w:r>
-            <w:proofErr w:type="spellEnd"/>
+            <w:r>
+              <w:t>livre_distinction</w:t>
+            </w:r>
           </w:p>
         </w:tc>
         <w:tc>
@@ -566,21 +501,8 @@
             <w:pPr>
               <w:cnfStyle w:val="000000100000" w:firstRow="0" w:lastRow="0" w:firstColumn="0" w:lastColumn="0" w:oddVBand="0" w:evenVBand="0" w:oddHBand="1" w:evenHBand="0" w:firstRowFirstColumn="0" w:firstRowLastColumn="0" w:lastRowFirstColumn="0" w:lastRowLastColumn="0"/>
             </w:pPr>
-            <w:proofErr w:type="gramStart"/>
-            <w:r>
-              <w:t>indique</w:t>
-            </w:r>
-            <w:proofErr w:type="gramEnd"/>
-            <w:r>
-              <w:t xml:space="preserve"> quelle distinction le livre a obtenu (Goncourt, </w:t>
-            </w:r>
-            <w:proofErr w:type="spellStart"/>
-            <w:r>
-              <w:t>Fémina</w:t>
-            </w:r>
-            <w:proofErr w:type="spellEnd"/>
-            <w:r>
-              <w:t>…)</w:t>
+            <w:r>
+              <w:t>indique quelle distinction le livre a obtenu (Goncourt, Fémina…)</w:t>
             </w:r>
           </w:p>
         </w:tc>
@@ -592,13 +514,8 @@
             <w:pPr>
               <w:cnfStyle w:val="000000100000" w:firstRow="0" w:lastRow="0" w:firstColumn="0" w:lastColumn="0" w:oddVBand="0" w:evenVBand="0" w:oddHBand="1" w:evenHBand="0" w:firstRowFirstColumn="0" w:firstRowLastColumn="0" w:lastRowFirstColumn="0" w:lastRowLastColumn="0"/>
             </w:pPr>
-            <w:proofErr w:type="gramStart"/>
-            <w:r>
-              <w:t>VARCHAR(</w:t>
-            </w:r>
-            <w:proofErr w:type="gramEnd"/>
-            <w:r>
-              <w:t>255)</w:t>
+            <w:r>
+              <w:t>VARCHAR(255)</w:t>
             </w:r>
           </w:p>
         </w:tc>
@@ -610,11 +527,9 @@
             <w:pPr>
               <w:cnfStyle w:val="000000100000" w:firstRow="0" w:lastRow="0" w:firstColumn="0" w:lastColumn="0" w:oddVBand="0" w:evenVBand="0" w:oddHBand="1" w:evenHBand="0" w:firstRowFirstColumn="0" w:firstRowLastColumn="0" w:lastRowFirstColumn="0" w:lastRowLastColumn="0"/>
             </w:pPr>
-            <w:proofErr w:type="gramStart"/>
             <w:r>
               <w:t>facultatif</w:t>
             </w:r>
-            <w:proofErr w:type="gramEnd"/>
           </w:p>
         </w:tc>
       </w:tr>
@@ -623,13 +538,9 @@
           <w:tcPr>
             <w:cnfStyle w:val="001000000000" w:firstRow="0" w:lastRow="0" w:firstColumn="1" w:lastColumn="0" w:oddVBand="0" w:evenVBand="0" w:oddHBand="0" w:evenHBand="0" w:firstRowFirstColumn="0" w:firstRowLastColumn="0" w:lastRowFirstColumn="0" w:lastRowLastColumn="0"/>
             <w:tcW w:w="1277" w:type="dxa"/>
-            <w:vMerge w:val="restart"/>
-          </w:tcPr>
-          <w:p>
-            <w:r>
-              <w:t>Edition</w:t>
-            </w:r>
-          </w:p>
+            <w:vMerge/>
+          </w:tcPr>
+          <w:p/>
         </w:tc>
         <w:tc>
           <w:tcPr>
@@ -639,16 +550,9 @@
             <w:pPr>
               <w:cnfStyle w:val="000000000000" w:firstRow="0" w:lastRow="0" w:firstColumn="0" w:lastColumn="0" w:oddVBand="0" w:evenVBand="0" w:oddHBand="0" w:evenHBand="0" w:firstRowFirstColumn="0" w:firstRowLastColumn="0" w:lastRowFirstColumn="0" w:lastRowLastColumn="0"/>
             </w:pPr>
-            <w:proofErr w:type="spellStart"/>
-            <w:proofErr w:type="gramStart"/>
-            <w:r>
-              <w:t>edition</w:t>
-            </w:r>
-            <w:proofErr w:type="gramEnd"/>
-            <w:r>
-              <w:t>_id</w:t>
-            </w:r>
-            <w:proofErr w:type="spellEnd"/>
+            <w:r>
+              <w:t>edition_ISBN</w:t>
+            </w:r>
           </w:p>
         </w:tc>
         <w:tc>
@@ -659,13 +563,8 @@
             <w:pPr>
               <w:cnfStyle w:val="000000000000" w:firstRow="0" w:lastRow="0" w:firstColumn="0" w:lastColumn="0" w:oddVBand="0" w:evenVBand="0" w:oddHBand="0" w:evenHBand="0" w:firstRowFirstColumn="0" w:firstRowLastColumn="0" w:lastRowFirstColumn="0" w:lastRowLastColumn="0"/>
             </w:pPr>
-            <w:proofErr w:type="gramStart"/>
-            <w:r>
-              <w:t>identifiant</w:t>
-            </w:r>
-            <w:proofErr w:type="gramEnd"/>
-            <w:r>
-              <w:t xml:space="preserve"> de l’édition</w:t>
+            <w:r>
+              <w:t>ISBN de l’edition</w:t>
             </w:r>
           </w:p>
         </w:tc>
@@ -677,13 +576,8 @@
             <w:pPr>
               <w:cnfStyle w:val="000000000000" w:firstRow="0" w:lastRow="0" w:firstColumn="0" w:lastColumn="0" w:oddVBand="0" w:evenVBand="0" w:oddHBand="0" w:evenHBand="0" w:firstRowFirstColumn="0" w:firstRowLastColumn="0" w:lastRowFirstColumn="0" w:lastRowLastColumn="0"/>
             </w:pPr>
-            <w:proofErr w:type="gramStart"/>
-            <w:r>
-              <w:t>INT(</w:t>
-            </w:r>
-            <w:proofErr w:type="gramEnd"/>
-            <w:r>
-              <w:t>13)</w:t>
+            <w:r>
+              <w:t>CHAR(17)</w:t>
             </w:r>
           </w:p>
         </w:tc>
@@ -695,13 +589,8 @@
             <w:pPr>
               <w:cnfStyle w:val="000000000000" w:firstRow="0" w:lastRow="0" w:firstColumn="0" w:lastColumn="0" w:oddVBand="0" w:evenVBand="0" w:oddHBand="0" w:evenHBand="0" w:firstRowFirstColumn="0" w:firstRowLastColumn="0" w:lastRowFirstColumn="0" w:lastRowLastColumn="0"/>
             </w:pPr>
-            <w:proofErr w:type="gramStart"/>
-            <w:r>
-              <w:t>identifiant</w:t>
-            </w:r>
-            <w:proofErr w:type="gramEnd"/>
-            <w:r>
-              <w:t>, ai</w:t>
+            <w:r>
+              <w:t>identifiant format ISBN standard</w:t>
             </w:r>
           </w:p>
         </w:tc>
@@ -726,16 +615,9 @@
             <w:pPr>
               <w:cnfStyle w:val="000000100000" w:firstRow="0" w:lastRow="0" w:firstColumn="0" w:lastColumn="0" w:oddVBand="0" w:evenVBand="0" w:oddHBand="1" w:evenHBand="0" w:firstRowFirstColumn="0" w:firstRowLastColumn="0" w:lastRowFirstColumn="0" w:lastRowLastColumn="0"/>
             </w:pPr>
-            <w:proofErr w:type="spellStart"/>
-            <w:proofErr w:type="gramStart"/>
-            <w:r>
-              <w:t>edition</w:t>
-            </w:r>
-            <w:proofErr w:type="gramEnd"/>
-            <w:r>
-              <w:t>_date</w:t>
-            </w:r>
-            <w:proofErr w:type="spellEnd"/>
+            <w:r>
+              <w:t>edition_date</w:t>
+            </w:r>
           </w:p>
         </w:tc>
         <w:tc>
@@ -746,13 +628,8 @@
             <w:pPr>
               <w:cnfStyle w:val="000000100000" w:firstRow="0" w:lastRow="0" w:firstColumn="0" w:lastColumn="0" w:oddVBand="0" w:evenVBand="0" w:oddHBand="1" w:evenHBand="0" w:firstRowFirstColumn="0" w:firstRowLastColumn="0" w:lastRowFirstColumn="0" w:lastRowLastColumn="0"/>
             </w:pPr>
-            <w:proofErr w:type="gramStart"/>
-            <w:r>
-              <w:t>date</w:t>
-            </w:r>
-            <w:proofErr w:type="gramEnd"/>
-            <w:r>
-              <w:t xml:space="preserve"> d’édition du livre</w:t>
+            <w:r>
+              <w:t>date d’édition du livre</w:t>
             </w:r>
           </w:p>
         </w:tc>
@@ -777,11 +654,9 @@
             <w:pPr>
               <w:cnfStyle w:val="000000100000" w:firstRow="0" w:lastRow="0" w:firstColumn="0" w:lastColumn="0" w:oddVBand="0" w:evenVBand="0" w:oddHBand="1" w:evenHBand="0" w:firstRowFirstColumn="0" w:firstRowLastColumn="0" w:lastRowFirstColumn="0" w:lastRowLastColumn="0"/>
             </w:pPr>
-            <w:proofErr w:type="gramStart"/>
             <w:r>
               <w:t>obligatoire</w:t>
             </w:r>
-            <w:proofErr w:type="gramEnd"/>
           </w:p>
         </w:tc>
       </w:tr>
@@ -802,16 +677,9 @@
             <w:pPr>
               <w:cnfStyle w:val="000000000000" w:firstRow="0" w:lastRow="0" w:firstColumn="0" w:lastColumn="0" w:oddVBand="0" w:evenVBand="0" w:oddHBand="0" w:evenHBand="0" w:firstRowFirstColumn="0" w:firstRowLastColumn="0" w:lastRowFirstColumn="0" w:lastRowLastColumn="0"/>
             </w:pPr>
-            <w:proofErr w:type="spellStart"/>
-            <w:proofErr w:type="gramStart"/>
-            <w:r>
-              <w:t>edition</w:t>
-            </w:r>
-            <w:proofErr w:type="gramEnd"/>
-            <w:r>
-              <w:t>_ordre</w:t>
-            </w:r>
-            <w:proofErr w:type="spellEnd"/>
+            <w:r>
+              <w:t>edition_ordre</w:t>
+            </w:r>
           </w:p>
         </w:tc>
         <w:tc>
@@ -822,13 +690,8 @@
             <w:pPr>
               <w:cnfStyle w:val="000000000000" w:firstRow="0" w:lastRow="0" w:firstColumn="0" w:lastColumn="0" w:oddVBand="0" w:evenVBand="0" w:oddHBand="0" w:evenHBand="0" w:firstRowFirstColumn="0" w:firstRowLastColumn="0" w:lastRowFirstColumn="0" w:lastRowLastColumn="0"/>
             </w:pPr>
-            <w:proofErr w:type="gramStart"/>
-            <w:r>
-              <w:t>ordre</w:t>
-            </w:r>
-            <w:proofErr w:type="gramEnd"/>
-            <w:r>
-              <w:t xml:space="preserve"> d’édition du livre (première édition, seconde édition …)</w:t>
+            <w:r>
+              <w:t>ordre d’édition du livre (première édition, seconde édition …)</w:t>
             </w:r>
           </w:p>
         </w:tc>
@@ -840,13 +703,8 @@
             <w:pPr>
               <w:cnfStyle w:val="000000000000" w:firstRow="0" w:lastRow="0" w:firstColumn="0" w:lastColumn="0" w:oddVBand="0" w:evenVBand="0" w:oddHBand="0" w:evenHBand="0" w:firstRowFirstColumn="0" w:firstRowLastColumn="0" w:lastRowFirstColumn="0" w:lastRowLastColumn="0"/>
             </w:pPr>
-            <w:proofErr w:type="gramStart"/>
-            <w:r>
-              <w:t>VARCHAR(</w:t>
-            </w:r>
-            <w:proofErr w:type="gramEnd"/>
-            <w:r>
-              <w:t>50)</w:t>
+            <w:r>
+              <w:t>VARCHAR(50)</w:t>
             </w:r>
           </w:p>
         </w:tc>
@@ -858,11 +716,9 @@
             <w:pPr>
               <w:cnfStyle w:val="000000000000" w:firstRow="0" w:lastRow="0" w:firstColumn="0" w:lastColumn="0" w:oddVBand="0" w:evenVBand="0" w:oddHBand="0" w:evenHBand="0" w:firstRowFirstColumn="0" w:firstRowLastColumn="0" w:lastRowFirstColumn="0" w:lastRowLastColumn="0"/>
             </w:pPr>
-            <w:proofErr w:type="gramStart"/>
             <w:r>
               <w:t>obligatoire</w:t>
             </w:r>
-            <w:proofErr w:type="gramEnd"/>
           </w:p>
         </w:tc>
       </w:tr>
@@ -886,16 +742,9 @@
             <w:pPr>
               <w:cnfStyle w:val="000000100000" w:firstRow="0" w:lastRow="0" w:firstColumn="0" w:lastColumn="0" w:oddVBand="0" w:evenVBand="0" w:oddHBand="1" w:evenHBand="0" w:firstRowFirstColumn="0" w:firstRowLastColumn="0" w:lastRowFirstColumn="0" w:lastRowLastColumn="0"/>
             </w:pPr>
-            <w:proofErr w:type="spellStart"/>
-            <w:proofErr w:type="gramStart"/>
-            <w:r>
-              <w:t>edition</w:t>
-            </w:r>
-            <w:proofErr w:type="gramEnd"/>
-            <w:r>
-              <w:t>_nb_exemplaires</w:t>
-            </w:r>
-            <w:proofErr w:type="spellEnd"/>
+            <w:r>
+              <w:t>edition_nb_exemplaires</w:t>
+            </w:r>
           </w:p>
         </w:tc>
         <w:tc>
@@ -906,13 +755,8 @@
             <w:pPr>
               <w:cnfStyle w:val="000000100000" w:firstRow="0" w:lastRow="0" w:firstColumn="0" w:lastColumn="0" w:oddVBand="0" w:evenVBand="0" w:oddHBand="1" w:evenHBand="0" w:firstRowFirstColumn="0" w:firstRowLastColumn="0" w:lastRowFirstColumn="0" w:lastRowLastColumn="0"/>
             </w:pPr>
-            <w:proofErr w:type="gramStart"/>
-            <w:r>
-              <w:t>nombre</w:t>
-            </w:r>
-            <w:proofErr w:type="gramEnd"/>
-            <w:r>
-              <w:t xml:space="preserve"> d’exemplaires </w:t>
+            <w:r>
+              <w:t xml:space="preserve">nombre d’exemplaires </w:t>
             </w:r>
           </w:p>
         </w:tc>
@@ -924,13 +768,8 @@
             <w:pPr>
               <w:cnfStyle w:val="000000100000" w:firstRow="0" w:lastRow="0" w:firstColumn="0" w:lastColumn="0" w:oddVBand="0" w:evenVBand="0" w:oddHBand="1" w:evenHBand="0" w:firstRowFirstColumn="0" w:firstRowLastColumn="0" w:lastRowFirstColumn="0" w:lastRowLastColumn="0"/>
             </w:pPr>
-            <w:proofErr w:type="gramStart"/>
-            <w:r>
-              <w:t>INT(</w:t>
-            </w:r>
-            <w:proofErr w:type="gramEnd"/>
-            <w:r>
-              <w:t>10)</w:t>
+            <w:r>
+              <w:t>INT(10)</w:t>
             </w:r>
           </w:p>
         </w:tc>
@@ -942,11 +781,9 @@
             <w:pPr>
               <w:cnfStyle w:val="000000100000" w:firstRow="0" w:lastRow="0" w:firstColumn="0" w:lastColumn="0" w:oddVBand="0" w:evenVBand="0" w:oddHBand="1" w:evenHBand="0" w:firstRowFirstColumn="0" w:firstRowLastColumn="0" w:lastRowFirstColumn="0" w:lastRowLastColumn="0"/>
             </w:pPr>
-            <w:proofErr w:type="gramStart"/>
             <w:r>
               <w:t>obligatoire</w:t>
             </w:r>
-            <w:proofErr w:type="gramEnd"/>
           </w:p>
         </w:tc>
       </w:tr>
@@ -971,16 +808,9 @@
             <w:pPr>
               <w:cnfStyle w:val="000000000000" w:firstRow="0" w:lastRow="0" w:firstColumn="0" w:lastColumn="0" w:oddVBand="0" w:evenVBand="0" w:oddHBand="0" w:evenHBand="0" w:firstRowFirstColumn="0" w:firstRowLastColumn="0" w:lastRowFirstColumn="0" w:lastRowLastColumn="0"/>
             </w:pPr>
-            <w:proofErr w:type="spellStart"/>
-            <w:proofErr w:type="gramStart"/>
-            <w:r>
-              <w:t>auteur</w:t>
-            </w:r>
-            <w:proofErr w:type="gramEnd"/>
-            <w:r>
-              <w:t>_id</w:t>
-            </w:r>
-            <w:proofErr w:type="spellEnd"/>
+            <w:r>
+              <w:t>auteur_id</w:t>
+            </w:r>
           </w:p>
         </w:tc>
         <w:tc>
@@ -991,13 +821,8 @@
             <w:pPr>
               <w:cnfStyle w:val="000000000000" w:firstRow="0" w:lastRow="0" w:firstColumn="0" w:lastColumn="0" w:oddVBand="0" w:evenVBand="0" w:oddHBand="0" w:evenHBand="0" w:firstRowFirstColumn="0" w:firstRowLastColumn="0" w:lastRowFirstColumn="0" w:lastRowLastColumn="0"/>
             </w:pPr>
-            <w:proofErr w:type="gramStart"/>
-            <w:r>
-              <w:t>identifiant</w:t>
-            </w:r>
-            <w:proofErr w:type="gramEnd"/>
-            <w:r>
-              <w:t xml:space="preserve"> de l’auteur</w:t>
+            <w:r>
+              <w:t>identifiant de l’auteur</w:t>
             </w:r>
           </w:p>
         </w:tc>
@@ -1009,13 +834,8 @@
             <w:pPr>
               <w:cnfStyle w:val="000000000000" w:firstRow="0" w:lastRow="0" w:firstColumn="0" w:lastColumn="0" w:oddVBand="0" w:evenVBand="0" w:oddHBand="0" w:evenHBand="0" w:firstRowFirstColumn="0" w:firstRowLastColumn="0" w:lastRowFirstColumn="0" w:lastRowLastColumn="0"/>
             </w:pPr>
-            <w:proofErr w:type="gramStart"/>
-            <w:r>
-              <w:t>INT(</w:t>
-            </w:r>
-            <w:proofErr w:type="gramEnd"/>
-            <w:r>
-              <w:t>11)</w:t>
+            <w:r>
+              <w:t>INT(11)</w:t>
             </w:r>
           </w:p>
         </w:tc>
@@ -1027,13 +847,8 @@
             <w:pPr>
               <w:cnfStyle w:val="000000000000" w:firstRow="0" w:lastRow="0" w:firstColumn="0" w:lastColumn="0" w:oddVBand="0" w:evenVBand="0" w:oddHBand="0" w:evenHBand="0" w:firstRowFirstColumn="0" w:firstRowLastColumn="0" w:lastRowFirstColumn="0" w:lastRowLastColumn="0"/>
             </w:pPr>
-            <w:proofErr w:type="gramStart"/>
-            <w:r>
-              <w:t>identifiant</w:t>
-            </w:r>
-            <w:proofErr w:type="gramEnd"/>
-            <w:r>
-              <w:t>, ai</w:t>
+            <w:r>
+              <w:t>identifiant, ai</w:t>
             </w:r>
           </w:p>
         </w:tc>
@@ -1058,16 +873,9 @@
             <w:pPr>
               <w:cnfStyle w:val="000000100000" w:firstRow="0" w:lastRow="0" w:firstColumn="0" w:lastColumn="0" w:oddVBand="0" w:evenVBand="0" w:oddHBand="1" w:evenHBand="0" w:firstRowFirstColumn="0" w:firstRowLastColumn="0" w:lastRowFirstColumn="0" w:lastRowLastColumn="0"/>
             </w:pPr>
-            <w:proofErr w:type="spellStart"/>
-            <w:proofErr w:type="gramStart"/>
-            <w:r>
-              <w:t>auteur</w:t>
-            </w:r>
-            <w:proofErr w:type="gramEnd"/>
-            <w:r>
-              <w:t>_nom</w:t>
-            </w:r>
-            <w:proofErr w:type="spellEnd"/>
+            <w:r>
+              <w:t>auteur_nom</w:t>
+            </w:r>
           </w:p>
         </w:tc>
         <w:tc>
@@ -1078,13 +886,8 @@
             <w:pPr>
               <w:cnfStyle w:val="000000100000" w:firstRow="0" w:lastRow="0" w:firstColumn="0" w:lastColumn="0" w:oddVBand="0" w:evenVBand="0" w:oddHBand="1" w:evenHBand="0" w:firstRowFirstColumn="0" w:firstRowLastColumn="0" w:lastRowFirstColumn="0" w:lastRowLastColumn="0"/>
             </w:pPr>
-            <w:proofErr w:type="gramStart"/>
-            <w:r>
-              <w:t>nom</w:t>
-            </w:r>
-            <w:proofErr w:type="gramEnd"/>
-            <w:r>
-              <w:t xml:space="preserve"> de l’auteur</w:t>
+            <w:r>
+              <w:t>nom de l’auteur</w:t>
             </w:r>
           </w:p>
         </w:tc>
@@ -1096,13 +899,8 @@
             <w:pPr>
               <w:cnfStyle w:val="000000100000" w:firstRow="0" w:lastRow="0" w:firstColumn="0" w:lastColumn="0" w:oddVBand="0" w:evenVBand="0" w:oddHBand="1" w:evenHBand="0" w:firstRowFirstColumn="0" w:firstRowLastColumn="0" w:lastRowFirstColumn="0" w:lastRowLastColumn="0"/>
             </w:pPr>
-            <w:proofErr w:type="gramStart"/>
-            <w:r>
-              <w:t>VARCHAR(</w:t>
-            </w:r>
-            <w:proofErr w:type="gramEnd"/>
-            <w:r>
-              <w:t>50)</w:t>
+            <w:r>
+              <w:t>VARCHAR(50)</w:t>
             </w:r>
           </w:p>
         </w:tc>
@@ -1114,11 +912,9 @@
             <w:pPr>
               <w:cnfStyle w:val="000000100000" w:firstRow="0" w:lastRow="0" w:firstColumn="0" w:lastColumn="0" w:oddVBand="0" w:evenVBand="0" w:oddHBand="1" w:evenHBand="0" w:firstRowFirstColumn="0" w:firstRowLastColumn="0" w:lastRowFirstColumn="0" w:lastRowLastColumn="0"/>
             </w:pPr>
-            <w:proofErr w:type="gramStart"/>
             <w:r>
               <w:t>facultatif</w:t>
             </w:r>
-            <w:proofErr w:type="gramEnd"/>
           </w:p>
         </w:tc>
       </w:tr>
@@ -1139,16 +935,9 @@
             <w:pPr>
               <w:cnfStyle w:val="000000000000" w:firstRow="0" w:lastRow="0" w:firstColumn="0" w:lastColumn="0" w:oddVBand="0" w:evenVBand="0" w:oddHBand="0" w:evenHBand="0" w:firstRowFirstColumn="0" w:firstRowLastColumn="0" w:lastRowFirstColumn="0" w:lastRowLastColumn="0"/>
             </w:pPr>
-            <w:proofErr w:type="spellStart"/>
-            <w:proofErr w:type="gramStart"/>
-            <w:r>
-              <w:t>auteur</w:t>
-            </w:r>
-            <w:proofErr w:type="gramEnd"/>
-            <w:r>
-              <w:t>_prenom</w:t>
-            </w:r>
-            <w:proofErr w:type="spellEnd"/>
+            <w:r>
+              <w:t>auteur_prenom</w:t>
+            </w:r>
           </w:p>
         </w:tc>
         <w:tc>
@@ -1159,13 +948,8 @@
             <w:pPr>
               <w:cnfStyle w:val="000000000000" w:firstRow="0" w:lastRow="0" w:firstColumn="0" w:lastColumn="0" w:oddVBand="0" w:evenVBand="0" w:oddHBand="0" w:evenHBand="0" w:firstRowFirstColumn="0" w:firstRowLastColumn="0" w:lastRowFirstColumn="0" w:lastRowLastColumn="0"/>
             </w:pPr>
-            <w:proofErr w:type="gramStart"/>
-            <w:r>
-              <w:t>prénom</w:t>
-            </w:r>
-            <w:proofErr w:type="gramEnd"/>
-            <w:r>
-              <w:t xml:space="preserve"> de l’auteur</w:t>
+            <w:r>
+              <w:t>prénom de l’auteur</w:t>
             </w:r>
           </w:p>
         </w:tc>
@@ -1177,13 +961,8 @@
             <w:pPr>
               <w:cnfStyle w:val="000000000000" w:firstRow="0" w:lastRow="0" w:firstColumn="0" w:lastColumn="0" w:oddVBand="0" w:evenVBand="0" w:oddHBand="0" w:evenHBand="0" w:firstRowFirstColumn="0" w:firstRowLastColumn="0" w:lastRowFirstColumn="0" w:lastRowLastColumn="0"/>
             </w:pPr>
-            <w:proofErr w:type="gramStart"/>
-            <w:r>
-              <w:t>VARCHAR(</w:t>
-            </w:r>
-            <w:proofErr w:type="gramEnd"/>
-            <w:r>
-              <w:t>50)</w:t>
+            <w:r>
+              <w:t>VARCHAR(50)</w:t>
             </w:r>
           </w:p>
         </w:tc>
@@ -1195,11 +974,9 @@
             <w:pPr>
               <w:cnfStyle w:val="000000000000" w:firstRow="0" w:lastRow="0" w:firstColumn="0" w:lastColumn="0" w:oddVBand="0" w:evenVBand="0" w:oddHBand="0" w:evenHBand="0" w:firstRowFirstColumn="0" w:firstRowLastColumn="0" w:lastRowFirstColumn="0" w:lastRowLastColumn="0"/>
             </w:pPr>
-            <w:proofErr w:type="gramStart"/>
             <w:r>
               <w:t>facultatif</w:t>
             </w:r>
-            <w:proofErr w:type="gramEnd"/>
           </w:p>
         </w:tc>
       </w:tr>
@@ -1223,16 +1000,9 @@
             <w:pPr>
               <w:cnfStyle w:val="000000100000" w:firstRow="0" w:lastRow="0" w:firstColumn="0" w:lastColumn="0" w:oddVBand="0" w:evenVBand="0" w:oddHBand="1" w:evenHBand="0" w:firstRowFirstColumn="0" w:firstRowLastColumn="0" w:lastRowFirstColumn="0" w:lastRowLastColumn="0"/>
             </w:pPr>
-            <w:proofErr w:type="spellStart"/>
-            <w:proofErr w:type="gramStart"/>
-            <w:r>
-              <w:t>auteur</w:t>
-            </w:r>
-            <w:proofErr w:type="gramEnd"/>
-            <w:r>
-              <w:t>_pseudonyme</w:t>
-            </w:r>
-            <w:proofErr w:type="spellEnd"/>
+            <w:r>
+              <w:t>auteur_pseudonyme</w:t>
+            </w:r>
           </w:p>
         </w:tc>
         <w:tc>
@@ -1243,13 +1013,8 @@
             <w:pPr>
               <w:cnfStyle w:val="000000100000" w:firstRow="0" w:lastRow="0" w:firstColumn="0" w:lastColumn="0" w:oddVBand="0" w:evenVBand="0" w:oddHBand="1" w:evenHBand="0" w:firstRowFirstColumn="0" w:firstRowLastColumn="0" w:lastRowFirstColumn="0" w:lastRowLastColumn="0"/>
             </w:pPr>
-            <w:proofErr w:type="gramStart"/>
-            <w:r>
-              <w:t>pseudonyme</w:t>
-            </w:r>
-            <w:proofErr w:type="gramEnd"/>
-            <w:r>
-              <w:t xml:space="preserve"> de l’auteur</w:t>
+            <w:r>
+              <w:t>pseudonyme de l’auteur</w:t>
             </w:r>
           </w:p>
         </w:tc>
@@ -1261,13 +1026,8 @@
             <w:pPr>
               <w:cnfStyle w:val="000000100000" w:firstRow="0" w:lastRow="0" w:firstColumn="0" w:lastColumn="0" w:oddVBand="0" w:evenVBand="0" w:oddHBand="1" w:evenHBand="0" w:firstRowFirstColumn="0" w:firstRowLastColumn="0" w:lastRowFirstColumn="0" w:lastRowLastColumn="0"/>
             </w:pPr>
-            <w:proofErr w:type="gramStart"/>
-            <w:r>
-              <w:t>VARCHAR(</w:t>
-            </w:r>
-            <w:proofErr w:type="gramEnd"/>
-            <w:r>
-              <w:t>50)</w:t>
+            <w:r>
+              <w:t>VARCHAR(50)</w:t>
             </w:r>
           </w:p>
         </w:tc>
@@ -1279,11 +1039,9 @@
             <w:pPr>
               <w:cnfStyle w:val="000000100000" w:firstRow="0" w:lastRow="0" w:firstColumn="0" w:lastColumn="0" w:oddVBand="0" w:evenVBand="0" w:oddHBand="1" w:evenHBand="0" w:firstRowFirstColumn="0" w:firstRowLastColumn="0" w:lastRowFirstColumn="0" w:lastRowLastColumn="0"/>
             </w:pPr>
-            <w:proofErr w:type="gramStart"/>
             <w:r>
               <w:t>facultatif</w:t>
             </w:r>
-            <w:proofErr w:type="gramEnd"/>
           </w:p>
         </w:tc>
       </w:tr>
@@ -1308,16 +1066,9 @@
             <w:pPr>
               <w:cnfStyle w:val="000000000000" w:firstRow="0" w:lastRow="0" w:firstColumn="0" w:lastColumn="0" w:oddVBand="0" w:evenVBand="0" w:oddHBand="0" w:evenHBand="0" w:firstRowFirstColumn="0" w:firstRowLastColumn="0" w:lastRowFirstColumn="0" w:lastRowLastColumn="0"/>
             </w:pPr>
-            <w:proofErr w:type="spellStart"/>
-            <w:proofErr w:type="gramStart"/>
-            <w:r>
-              <w:t>libraire</w:t>
-            </w:r>
-            <w:proofErr w:type="gramEnd"/>
-            <w:r>
-              <w:t>_id</w:t>
-            </w:r>
-            <w:proofErr w:type="spellEnd"/>
+            <w:r>
+              <w:t>libraire_id</w:t>
+            </w:r>
           </w:p>
         </w:tc>
         <w:tc>
@@ -1328,13 +1079,8 @@
             <w:pPr>
               <w:cnfStyle w:val="000000000000" w:firstRow="0" w:lastRow="0" w:firstColumn="0" w:lastColumn="0" w:oddVBand="0" w:evenVBand="0" w:oddHBand="0" w:evenHBand="0" w:firstRowFirstColumn="0" w:firstRowLastColumn="0" w:lastRowFirstColumn="0" w:lastRowLastColumn="0"/>
             </w:pPr>
-            <w:proofErr w:type="gramStart"/>
-            <w:r>
-              <w:t>identifiant</w:t>
-            </w:r>
-            <w:proofErr w:type="gramEnd"/>
-            <w:r>
-              <w:t xml:space="preserve"> du libraire</w:t>
+            <w:r>
+              <w:t>identifiant du libraire</w:t>
             </w:r>
           </w:p>
         </w:tc>
@@ -1346,13 +1092,8 @@
             <w:pPr>
               <w:cnfStyle w:val="000000000000" w:firstRow="0" w:lastRow="0" w:firstColumn="0" w:lastColumn="0" w:oddVBand="0" w:evenVBand="0" w:oddHBand="0" w:evenHBand="0" w:firstRowFirstColumn="0" w:firstRowLastColumn="0" w:lastRowFirstColumn="0" w:lastRowLastColumn="0"/>
             </w:pPr>
-            <w:proofErr w:type="gramStart"/>
-            <w:r>
-              <w:t>INT(</w:t>
-            </w:r>
-            <w:proofErr w:type="gramEnd"/>
-            <w:r>
-              <w:t>11)</w:t>
+            <w:r>
+              <w:t>INT(11)</w:t>
             </w:r>
           </w:p>
         </w:tc>
@@ -1364,13 +1105,8 @@
             <w:pPr>
               <w:cnfStyle w:val="000000000000" w:firstRow="0" w:lastRow="0" w:firstColumn="0" w:lastColumn="0" w:oddVBand="0" w:evenVBand="0" w:oddHBand="0" w:evenHBand="0" w:firstRowFirstColumn="0" w:firstRowLastColumn="0" w:lastRowFirstColumn="0" w:lastRowLastColumn="0"/>
             </w:pPr>
-            <w:proofErr w:type="gramStart"/>
-            <w:r>
-              <w:t>identifiant</w:t>
-            </w:r>
-            <w:proofErr w:type="gramEnd"/>
-            <w:r>
-              <w:t>, ai</w:t>
+            <w:r>
+              <w:t>identifiant, ai</w:t>
             </w:r>
           </w:p>
         </w:tc>
@@ -1395,16 +1131,9 @@
             <w:pPr>
               <w:cnfStyle w:val="000000100000" w:firstRow="0" w:lastRow="0" w:firstColumn="0" w:lastColumn="0" w:oddVBand="0" w:evenVBand="0" w:oddHBand="1" w:evenHBand="0" w:firstRowFirstColumn="0" w:firstRowLastColumn="0" w:lastRowFirstColumn="0" w:lastRowLastColumn="0"/>
             </w:pPr>
-            <w:proofErr w:type="spellStart"/>
-            <w:proofErr w:type="gramStart"/>
-            <w:r>
-              <w:t>libraire</w:t>
-            </w:r>
-            <w:proofErr w:type="gramEnd"/>
-            <w:r>
-              <w:t>_nom</w:t>
-            </w:r>
-            <w:proofErr w:type="spellEnd"/>
+            <w:r>
+              <w:t>libraire_nom</w:t>
+            </w:r>
           </w:p>
         </w:tc>
         <w:tc>
@@ -1415,13 +1144,8 @@
             <w:pPr>
               <w:cnfStyle w:val="000000100000" w:firstRow="0" w:lastRow="0" w:firstColumn="0" w:lastColumn="0" w:oddVBand="0" w:evenVBand="0" w:oddHBand="1" w:evenHBand="0" w:firstRowFirstColumn="0" w:firstRowLastColumn="0" w:lastRowFirstColumn="0" w:lastRowLastColumn="0"/>
             </w:pPr>
-            <w:proofErr w:type="gramStart"/>
-            <w:r>
-              <w:t>nom</w:t>
-            </w:r>
-            <w:proofErr w:type="gramEnd"/>
-            <w:r>
-              <w:t xml:space="preserve"> du libraire</w:t>
+            <w:r>
+              <w:t>nom du libraire</w:t>
             </w:r>
           </w:p>
         </w:tc>
@@ -1433,13 +1157,8 @@
             <w:pPr>
               <w:cnfStyle w:val="000000100000" w:firstRow="0" w:lastRow="0" w:firstColumn="0" w:lastColumn="0" w:oddVBand="0" w:evenVBand="0" w:oddHBand="1" w:evenHBand="0" w:firstRowFirstColumn="0" w:firstRowLastColumn="0" w:lastRowFirstColumn="0" w:lastRowLastColumn="0"/>
             </w:pPr>
-            <w:proofErr w:type="gramStart"/>
-            <w:r>
-              <w:t>VARCHAR(</w:t>
-            </w:r>
-            <w:proofErr w:type="gramEnd"/>
-            <w:r>
-              <w:t>50)</w:t>
+            <w:r>
+              <w:t>VARCHAR(50)</w:t>
             </w:r>
           </w:p>
         </w:tc>
@@ -1451,11 +1170,9 @@
             <w:pPr>
               <w:cnfStyle w:val="000000100000" w:firstRow="0" w:lastRow="0" w:firstColumn="0" w:lastColumn="0" w:oddVBand="0" w:evenVBand="0" w:oddHBand="1" w:evenHBand="0" w:firstRowFirstColumn="0" w:firstRowLastColumn="0" w:lastRowFirstColumn="0" w:lastRowLastColumn="0"/>
             </w:pPr>
-            <w:proofErr w:type="gramStart"/>
             <w:r>
               <w:t>obligatoire</w:t>
             </w:r>
-            <w:proofErr w:type="gramEnd"/>
           </w:p>
         </w:tc>
       </w:tr>
@@ -1476,16 +1193,9 @@
             <w:pPr>
               <w:cnfStyle w:val="000000000000" w:firstRow="0" w:lastRow="0" w:firstColumn="0" w:lastColumn="0" w:oddVBand="0" w:evenVBand="0" w:oddHBand="0" w:evenHBand="0" w:firstRowFirstColumn="0" w:firstRowLastColumn="0" w:lastRowFirstColumn="0" w:lastRowLastColumn="0"/>
             </w:pPr>
-            <w:proofErr w:type="spellStart"/>
-            <w:proofErr w:type="gramStart"/>
-            <w:r>
-              <w:t>libraire</w:t>
-            </w:r>
-            <w:proofErr w:type="gramEnd"/>
-            <w:r>
-              <w:t>_prenom</w:t>
-            </w:r>
-            <w:proofErr w:type="spellEnd"/>
+            <w:r>
+              <w:t>libraire_prenom</w:t>
+            </w:r>
           </w:p>
         </w:tc>
         <w:tc>
@@ -1496,15 +1206,8 @@
             <w:pPr>
               <w:cnfStyle w:val="000000000000" w:firstRow="0" w:lastRow="0" w:firstColumn="0" w:lastColumn="0" w:oddVBand="0" w:evenVBand="0" w:oddHBand="0" w:evenHBand="0" w:firstRowFirstColumn="0" w:firstRowLastColumn="0" w:lastRowFirstColumn="0" w:lastRowLastColumn="0"/>
             </w:pPr>
-            <w:proofErr w:type="spellStart"/>
-            <w:proofErr w:type="gramStart"/>
-            <w:r>
-              <w:t>prenom</w:t>
-            </w:r>
-            <w:proofErr w:type="spellEnd"/>
-            <w:proofErr w:type="gramEnd"/>
-            <w:r>
-              <w:t xml:space="preserve"> du libraire</w:t>
+            <w:r>
+              <w:t>prenom du libraire</w:t>
             </w:r>
           </w:p>
         </w:tc>
@@ -1516,13 +1219,8 @@
             <w:pPr>
               <w:cnfStyle w:val="000000000000" w:firstRow="0" w:lastRow="0" w:firstColumn="0" w:lastColumn="0" w:oddVBand="0" w:evenVBand="0" w:oddHBand="0" w:evenHBand="0" w:firstRowFirstColumn="0" w:firstRowLastColumn="0" w:lastRowFirstColumn="0" w:lastRowLastColumn="0"/>
             </w:pPr>
-            <w:proofErr w:type="gramStart"/>
-            <w:r>
-              <w:t>VARCHAR(</w:t>
-            </w:r>
-            <w:proofErr w:type="gramEnd"/>
-            <w:r>
-              <w:t>50)</w:t>
+            <w:r>
+              <w:t>VARCHAR(50)</w:t>
             </w:r>
           </w:p>
         </w:tc>
@@ -1534,11 +1232,9 @@
             <w:pPr>
               <w:cnfStyle w:val="000000000000" w:firstRow="0" w:lastRow="0" w:firstColumn="0" w:lastColumn="0" w:oddVBand="0" w:evenVBand="0" w:oddHBand="0" w:evenHBand="0" w:firstRowFirstColumn="0" w:firstRowLastColumn="0" w:lastRowFirstColumn="0" w:lastRowLastColumn="0"/>
             </w:pPr>
-            <w:proofErr w:type="gramStart"/>
             <w:r>
               <w:t>obligatoire</w:t>
             </w:r>
-            <w:proofErr w:type="gramEnd"/>
           </w:p>
         </w:tc>
       </w:tr>
@@ -1562,16 +1258,9 @@
             <w:pPr>
               <w:cnfStyle w:val="000000100000" w:firstRow="0" w:lastRow="0" w:firstColumn="0" w:lastColumn="0" w:oddVBand="0" w:evenVBand="0" w:oddHBand="1" w:evenHBand="0" w:firstRowFirstColumn="0" w:firstRowLastColumn="0" w:lastRowFirstColumn="0" w:lastRowLastColumn="0"/>
             </w:pPr>
-            <w:proofErr w:type="spellStart"/>
-            <w:proofErr w:type="gramStart"/>
-            <w:r>
-              <w:t>libraire</w:t>
-            </w:r>
-            <w:proofErr w:type="gramEnd"/>
-            <w:r>
-              <w:t>_numero_rue</w:t>
-            </w:r>
-            <w:proofErr w:type="spellEnd"/>
+            <w:r>
+              <w:t>libraire_numero_rue</w:t>
+            </w:r>
           </w:p>
         </w:tc>
         <w:tc>
@@ -1582,15 +1271,8 @@
             <w:pPr>
               <w:cnfStyle w:val="000000100000" w:firstRow="0" w:lastRow="0" w:firstColumn="0" w:lastColumn="0" w:oddVBand="0" w:evenVBand="0" w:oddHBand="1" w:evenHBand="0" w:firstRowFirstColumn="0" w:firstRowLastColumn="0" w:lastRowFirstColumn="0" w:lastRowLastColumn="0"/>
             </w:pPr>
-            <w:proofErr w:type="spellStart"/>
-            <w:proofErr w:type="gramStart"/>
-            <w:r>
-              <w:t>numero</w:t>
-            </w:r>
-            <w:proofErr w:type="spellEnd"/>
-            <w:proofErr w:type="gramEnd"/>
-            <w:r>
-              <w:t xml:space="preserve"> de rue du libraire</w:t>
+            <w:r>
+              <w:t>numero de rue du libraire</w:t>
             </w:r>
           </w:p>
         </w:tc>
@@ -1602,13 +1284,8 @@
             <w:pPr>
               <w:cnfStyle w:val="000000100000" w:firstRow="0" w:lastRow="0" w:firstColumn="0" w:lastColumn="0" w:oddVBand="0" w:evenVBand="0" w:oddHBand="1" w:evenHBand="0" w:firstRowFirstColumn="0" w:firstRowLastColumn="0" w:lastRowFirstColumn="0" w:lastRowLastColumn="0"/>
             </w:pPr>
-            <w:proofErr w:type="gramStart"/>
-            <w:r>
-              <w:t>VARCHAR(</w:t>
-            </w:r>
-            <w:proofErr w:type="gramEnd"/>
-            <w:r>
-              <w:t>25)</w:t>
+            <w:r>
+              <w:t>VARCHAR(25)</w:t>
             </w:r>
           </w:p>
         </w:tc>
@@ -1620,11 +1297,9 @@
             <w:pPr>
               <w:cnfStyle w:val="000000100000" w:firstRow="0" w:lastRow="0" w:firstColumn="0" w:lastColumn="0" w:oddVBand="0" w:evenVBand="0" w:oddHBand="1" w:evenHBand="0" w:firstRowFirstColumn="0" w:firstRowLastColumn="0" w:lastRowFirstColumn="0" w:lastRowLastColumn="0"/>
             </w:pPr>
-            <w:proofErr w:type="gramStart"/>
             <w:r>
               <w:t>facultatif</w:t>
             </w:r>
-            <w:proofErr w:type="gramEnd"/>
           </w:p>
         </w:tc>
       </w:tr>
@@ -1645,16 +1320,9 @@
             <w:pPr>
               <w:cnfStyle w:val="000000000000" w:firstRow="0" w:lastRow="0" w:firstColumn="0" w:lastColumn="0" w:oddVBand="0" w:evenVBand="0" w:oddHBand="0" w:evenHBand="0" w:firstRowFirstColumn="0" w:firstRowLastColumn="0" w:lastRowFirstColumn="0" w:lastRowLastColumn="0"/>
             </w:pPr>
-            <w:proofErr w:type="spellStart"/>
-            <w:proofErr w:type="gramStart"/>
-            <w:r>
-              <w:t>libraire</w:t>
-            </w:r>
-            <w:proofErr w:type="gramEnd"/>
-            <w:r>
-              <w:t>_rue</w:t>
-            </w:r>
-            <w:proofErr w:type="spellEnd"/>
+            <w:r>
+              <w:t>libraire_rue</w:t>
+            </w:r>
           </w:p>
         </w:tc>
         <w:tc>
@@ -1665,13 +1333,8 @@
             <w:pPr>
               <w:cnfStyle w:val="000000000000" w:firstRow="0" w:lastRow="0" w:firstColumn="0" w:lastColumn="0" w:oddVBand="0" w:evenVBand="0" w:oddHBand="0" w:evenHBand="0" w:firstRowFirstColumn="0" w:firstRowLastColumn="0" w:lastRowFirstColumn="0" w:lastRowLastColumn="0"/>
             </w:pPr>
-            <w:proofErr w:type="gramStart"/>
-            <w:r>
-              <w:t>rue</w:t>
-            </w:r>
-            <w:proofErr w:type="gramEnd"/>
-            <w:r>
-              <w:t xml:space="preserve"> du libraire</w:t>
+            <w:r>
+              <w:t>rue du libraire</w:t>
             </w:r>
           </w:p>
         </w:tc>
@@ -1683,13 +1346,8 @@
             <w:pPr>
               <w:cnfStyle w:val="000000000000" w:firstRow="0" w:lastRow="0" w:firstColumn="0" w:lastColumn="0" w:oddVBand="0" w:evenVBand="0" w:oddHBand="0" w:evenHBand="0" w:firstRowFirstColumn="0" w:firstRowLastColumn="0" w:lastRowFirstColumn="0" w:lastRowLastColumn="0"/>
             </w:pPr>
-            <w:proofErr w:type="gramStart"/>
-            <w:r>
-              <w:t>VARCHAR(</w:t>
-            </w:r>
-            <w:proofErr w:type="gramEnd"/>
-            <w:r>
-              <w:t>32)</w:t>
+            <w:r>
+              <w:t>VARCHAR(32)</w:t>
             </w:r>
           </w:p>
         </w:tc>
@@ -1701,11 +1359,9 @@
             <w:pPr>
               <w:cnfStyle w:val="000000000000" w:firstRow="0" w:lastRow="0" w:firstColumn="0" w:lastColumn="0" w:oddVBand="0" w:evenVBand="0" w:oddHBand="0" w:evenHBand="0" w:firstRowFirstColumn="0" w:firstRowLastColumn="0" w:lastRowFirstColumn="0" w:lastRowLastColumn="0"/>
             </w:pPr>
-            <w:proofErr w:type="gramStart"/>
             <w:r>
               <w:t>facultatif</w:t>
             </w:r>
-            <w:proofErr w:type="gramEnd"/>
           </w:p>
         </w:tc>
       </w:tr>
@@ -1729,16 +1385,9 @@
             <w:pPr>
               <w:cnfStyle w:val="000000100000" w:firstRow="0" w:lastRow="0" w:firstColumn="0" w:lastColumn="0" w:oddVBand="0" w:evenVBand="0" w:oddHBand="1" w:evenHBand="0" w:firstRowFirstColumn="0" w:firstRowLastColumn="0" w:lastRowFirstColumn="0" w:lastRowLastColumn="0"/>
             </w:pPr>
-            <w:proofErr w:type="spellStart"/>
-            <w:proofErr w:type="gramStart"/>
-            <w:r>
-              <w:t>libraire</w:t>
-            </w:r>
-            <w:proofErr w:type="gramEnd"/>
-            <w:r>
-              <w:t>_complement_adresse</w:t>
-            </w:r>
-            <w:proofErr w:type="spellEnd"/>
+            <w:r>
+              <w:t>libraire_complement_adresse</w:t>
+            </w:r>
           </w:p>
         </w:tc>
         <w:tc>
@@ -1749,15 +1398,8 @@
             <w:pPr>
               <w:cnfStyle w:val="000000100000" w:firstRow="0" w:lastRow="0" w:firstColumn="0" w:lastColumn="0" w:oddVBand="0" w:evenVBand="0" w:oddHBand="1" w:evenHBand="0" w:firstRowFirstColumn="0" w:firstRowLastColumn="0" w:lastRowFirstColumn="0" w:lastRowLastColumn="0"/>
             </w:pPr>
-            <w:proofErr w:type="spellStart"/>
-            <w:proofErr w:type="gramStart"/>
-            <w:r>
-              <w:t>complement</w:t>
-            </w:r>
-            <w:proofErr w:type="spellEnd"/>
-            <w:proofErr w:type="gramEnd"/>
-            <w:r>
-              <w:t xml:space="preserve"> d’dresse du libraire</w:t>
+            <w:r>
+              <w:t>complement d’dresse du libraire</w:t>
             </w:r>
           </w:p>
         </w:tc>
@@ -1769,13 +1411,8 @@
             <w:pPr>
               <w:cnfStyle w:val="000000100000" w:firstRow="0" w:lastRow="0" w:firstColumn="0" w:lastColumn="0" w:oddVBand="0" w:evenVBand="0" w:oddHBand="1" w:evenHBand="0" w:firstRowFirstColumn="0" w:firstRowLastColumn="0" w:lastRowFirstColumn="0" w:lastRowLastColumn="0"/>
             </w:pPr>
-            <w:proofErr w:type="gramStart"/>
-            <w:r>
-              <w:t>VARCHAR(</w:t>
-            </w:r>
-            <w:proofErr w:type="gramEnd"/>
-            <w:r>
-              <w:t>32)</w:t>
+            <w:r>
+              <w:t>VARCHAR(32)</w:t>
             </w:r>
           </w:p>
         </w:tc>
@@ -1787,11 +1424,9 @@
             <w:pPr>
               <w:cnfStyle w:val="000000100000" w:firstRow="0" w:lastRow="0" w:firstColumn="0" w:lastColumn="0" w:oddVBand="0" w:evenVBand="0" w:oddHBand="1" w:evenHBand="0" w:firstRowFirstColumn="0" w:firstRowLastColumn="0" w:lastRowFirstColumn="0" w:lastRowLastColumn="0"/>
             </w:pPr>
-            <w:proofErr w:type="gramStart"/>
             <w:r>
               <w:t>facultatif</w:t>
             </w:r>
-            <w:proofErr w:type="gramEnd"/>
           </w:p>
         </w:tc>
       </w:tr>
@@ -1812,16 +1447,9 @@
             <w:pPr>
               <w:cnfStyle w:val="000000000000" w:firstRow="0" w:lastRow="0" w:firstColumn="0" w:lastColumn="0" w:oddVBand="0" w:evenVBand="0" w:oddHBand="0" w:evenHBand="0" w:firstRowFirstColumn="0" w:firstRowLastColumn="0" w:lastRowFirstColumn="0" w:lastRowLastColumn="0"/>
             </w:pPr>
-            <w:proofErr w:type="spellStart"/>
-            <w:proofErr w:type="gramStart"/>
-            <w:r>
-              <w:t>libraire</w:t>
-            </w:r>
-            <w:proofErr w:type="gramEnd"/>
-            <w:r>
-              <w:t>_code_postal</w:t>
-            </w:r>
-            <w:proofErr w:type="spellEnd"/>
+            <w:r>
+              <w:t>libraire_code_postal</w:t>
+            </w:r>
           </w:p>
         </w:tc>
         <w:tc>
@@ -1832,13 +1460,8 @@
             <w:pPr>
               <w:cnfStyle w:val="000000000000" w:firstRow="0" w:lastRow="0" w:firstColumn="0" w:lastColumn="0" w:oddVBand="0" w:evenVBand="0" w:oddHBand="0" w:evenHBand="0" w:firstRowFirstColumn="0" w:firstRowLastColumn="0" w:lastRowFirstColumn="0" w:lastRowLastColumn="0"/>
             </w:pPr>
-            <w:proofErr w:type="gramStart"/>
-            <w:r>
-              <w:t>code</w:t>
-            </w:r>
-            <w:proofErr w:type="gramEnd"/>
-            <w:r>
-              <w:t xml:space="preserve"> postal du libraire</w:t>
+            <w:r>
+              <w:t>code postal du libraire</w:t>
             </w:r>
           </w:p>
         </w:tc>
@@ -1850,16 +1473,11 @@
             <w:pPr>
               <w:cnfStyle w:val="000000000000" w:firstRow="0" w:lastRow="0" w:firstColumn="0" w:lastColumn="0" w:oddVBand="0" w:evenVBand="0" w:oddHBand="0" w:evenHBand="0" w:firstRowFirstColumn="0" w:firstRowLastColumn="0" w:lastRowFirstColumn="0" w:lastRowLastColumn="0"/>
             </w:pPr>
-            <w:proofErr w:type="gramStart"/>
             <w:r>
               <w:t>CHAR</w:t>
             </w:r>
             <w:r>
-              <w:t>(</w:t>
-            </w:r>
-            <w:proofErr w:type="gramEnd"/>
-            <w:r>
-              <w:t>5)</w:t>
+              <w:t>(5)</w:t>
             </w:r>
           </w:p>
         </w:tc>
@@ -1871,11 +1489,9 @@
             <w:pPr>
               <w:cnfStyle w:val="000000000000" w:firstRow="0" w:lastRow="0" w:firstColumn="0" w:lastColumn="0" w:oddVBand="0" w:evenVBand="0" w:oddHBand="0" w:evenHBand="0" w:firstRowFirstColumn="0" w:firstRowLastColumn="0" w:lastRowFirstColumn="0" w:lastRowLastColumn="0"/>
             </w:pPr>
-            <w:proofErr w:type="gramStart"/>
             <w:r>
               <w:t>obligatoire</w:t>
             </w:r>
-            <w:proofErr w:type="gramEnd"/>
           </w:p>
         </w:tc>
       </w:tr>
@@ -1899,16 +1515,9 @@
             <w:pPr>
               <w:cnfStyle w:val="000000100000" w:firstRow="0" w:lastRow="0" w:firstColumn="0" w:lastColumn="0" w:oddVBand="0" w:evenVBand="0" w:oddHBand="1" w:evenHBand="0" w:firstRowFirstColumn="0" w:firstRowLastColumn="0" w:lastRowFirstColumn="0" w:lastRowLastColumn="0"/>
             </w:pPr>
-            <w:proofErr w:type="spellStart"/>
-            <w:proofErr w:type="gramStart"/>
-            <w:r>
-              <w:t>libraire</w:t>
-            </w:r>
-            <w:proofErr w:type="gramEnd"/>
-            <w:r>
-              <w:t>_ville</w:t>
-            </w:r>
-            <w:proofErr w:type="spellEnd"/>
+            <w:r>
+              <w:t>libraire_ville</w:t>
+            </w:r>
           </w:p>
         </w:tc>
         <w:tc>
@@ -1919,13 +1528,8 @@
             <w:pPr>
               <w:cnfStyle w:val="000000100000" w:firstRow="0" w:lastRow="0" w:firstColumn="0" w:lastColumn="0" w:oddVBand="0" w:evenVBand="0" w:oddHBand="1" w:evenHBand="0" w:firstRowFirstColumn="0" w:firstRowLastColumn="0" w:lastRowFirstColumn="0" w:lastRowLastColumn="0"/>
             </w:pPr>
-            <w:proofErr w:type="gramStart"/>
-            <w:r>
-              <w:t>ville</w:t>
-            </w:r>
-            <w:proofErr w:type="gramEnd"/>
-            <w:r>
-              <w:t xml:space="preserve"> du libraire</w:t>
+            <w:r>
+              <w:t>ville du libraire</w:t>
             </w:r>
           </w:p>
         </w:tc>
@@ -1937,13 +1541,8 @@
             <w:pPr>
               <w:cnfStyle w:val="000000100000" w:firstRow="0" w:lastRow="0" w:firstColumn="0" w:lastColumn="0" w:oddVBand="0" w:evenVBand="0" w:oddHBand="1" w:evenHBand="0" w:firstRowFirstColumn="0" w:firstRowLastColumn="0" w:lastRowFirstColumn="0" w:lastRowLastColumn="0"/>
             </w:pPr>
-            <w:proofErr w:type="gramStart"/>
-            <w:r>
-              <w:t>VARCHAR(</w:t>
-            </w:r>
-            <w:proofErr w:type="gramEnd"/>
-            <w:r>
-              <w:t>32)</w:t>
+            <w:r>
+              <w:t>VARCHAR(32)</w:t>
             </w:r>
           </w:p>
         </w:tc>
@@ -1955,11 +1554,9 @@
             <w:pPr>
               <w:cnfStyle w:val="000000100000" w:firstRow="0" w:lastRow="0" w:firstColumn="0" w:lastColumn="0" w:oddVBand="0" w:evenVBand="0" w:oddHBand="1" w:evenHBand="0" w:firstRowFirstColumn="0" w:firstRowLastColumn="0" w:lastRowFirstColumn="0" w:lastRowLastColumn="0"/>
             </w:pPr>
-            <w:proofErr w:type="gramStart"/>
             <w:r>
               <w:t>obligatoire</w:t>
             </w:r>
-            <w:proofErr w:type="gramEnd"/>
           </w:p>
         </w:tc>
       </w:tr>
@@ -1984,16 +1581,12 @@
             <w:pPr>
               <w:cnfStyle w:val="000000000000" w:firstRow="0" w:lastRow="0" w:firstColumn="0" w:lastColumn="0" w:oddVBand="0" w:evenVBand="0" w:oddHBand="0" w:evenHBand="0" w:firstRowFirstColumn="0" w:firstRowLastColumn="0" w:lastRowFirstColumn="0" w:lastRowLastColumn="0"/>
             </w:pPr>
-            <w:proofErr w:type="spellStart"/>
-            <w:proofErr w:type="gramStart"/>
             <w:r>
               <w:t>commande</w:t>
             </w:r>
-            <w:proofErr w:type="gramEnd"/>
             <w:r>
               <w:t>_id</w:t>
             </w:r>
-            <w:proofErr w:type="spellEnd"/>
           </w:p>
         </w:tc>
         <w:tc>
@@ -2004,13 +1597,8 @@
             <w:pPr>
               <w:cnfStyle w:val="000000000000" w:firstRow="0" w:lastRow="0" w:firstColumn="0" w:lastColumn="0" w:oddVBand="0" w:evenVBand="0" w:oddHBand="0" w:evenHBand="0" w:firstRowFirstColumn="0" w:firstRowLastColumn="0" w:lastRowFirstColumn="0" w:lastRowLastColumn="0"/>
             </w:pPr>
-            <w:proofErr w:type="gramStart"/>
-            <w:r>
-              <w:t>identifiant</w:t>
-            </w:r>
-            <w:proofErr w:type="gramEnd"/>
-            <w:r>
-              <w:t xml:space="preserve"> de la vente</w:t>
+            <w:r>
+              <w:t>identifiant de la vente</w:t>
             </w:r>
           </w:p>
         </w:tc>
@@ -2022,13 +1610,8 @@
             <w:pPr>
               <w:cnfStyle w:val="000000000000" w:firstRow="0" w:lastRow="0" w:firstColumn="0" w:lastColumn="0" w:oddVBand="0" w:evenVBand="0" w:oddHBand="0" w:evenHBand="0" w:firstRowFirstColumn="0" w:firstRowLastColumn="0" w:lastRowFirstColumn="0" w:lastRowLastColumn="0"/>
             </w:pPr>
-            <w:proofErr w:type="gramStart"/>
-            <w:r>
-              <w:t>INT(</w:t>
-            </w:r>
-            <w:proofErr w:type="gramEnd"/>
-            <w:r>
-              <w:t>11)</w:t>
+            <w:r>
+              <w:t>INT(11)</w:t>
             </w:r>
           </w:p>
         </w:tc>
@@ -2040,13 +1623,8 @@
             <w:pPr>
               <w:cnfStyle w:val="000000000000" w:firstRow="0" w:lastRow="0" w:firstColumn="0" w:lastColumn="0" w:oddVBand="0" w:evenVBand="0" w:oddHBand="0" w:evenHBand="0" w:firstRowFirstColumn="0" w:firstRowLastColumn="0" w:lastRowFirstColumn="0" w:lastRowLastColumn="0"/>
             </w:pPr>
-            <w:proofErr w:type="gramStart"/>
-            <w:r>
-              <w:t>identifiant</w:t>
-            </w:r>
-            <w:proofErr w:type="gramEnd"/>
-            <w:r>
-              <w:t>, ai</w:t>
+            <w:r>
+              <w:t>identifiant, ai</w:t>
             </w:r>
           </w:p>
         </w:tc>
@@ -2071,16 +1649,12 @@
             <w:pPr>
               <w:cnfStyle w:val="000000100000" w:firstRow="0" w:lastRow="0" w:firstColumn="0" w:lastColumn="0" w:oddVBand="0" w:evenVBand="0" w:oddHBand="1" w:evenHBand="0" w:firstRowFirstColumn="0" w:firstRowLastColumn="0" w:lastRowFirstColumn="0" w:lastRowLastColumn="0"/>
             </w:pPr>
-            <w:proofErr w:type="spellStart"/>
-            <w:proofErr w:type="gramStart"/>
             <w:r>
               <w:t>commande</w:t>
             </w:r>
-            <w:proofErr w:type="gramEnd"/>
             <w:r>
               <w:t>_prix_vente_livre_HT</w:t>
             </w:r>
-            <w:proofErr w:type="spellEnd"/>
           </w:p>
         </w:tc>
         <w:tc>
@@ -2091,13 +1665,8 @@
             <w:pPr>
               <w:cnfStyle w:val="000000100000" w:firstRow="0" w:lastRow="0" w:firstColumn="0" w:lastColumn="0" w:oddVBand="0" w:evenVBand="0" w:oddHBand="1" w:evenHBand="0" w:firstRowFirstColumn="0" w:firstRowLastColumn="0" w:lastRowFirstColumn="0" w:lastRowLastColumn="0"/>
             </w:pPr>
-            <w:proofErr w:type="gramStart"/>
-            <w:r>
-              <w:t>prix</w:t>
-            </w:r>
-            <w:proofErr w:type="gramEnd"/>
-            <w:r>
-              <w:t xml:space="preserve"> de vente du livre</w:t>
+            <w:r>
+              <w:t>prix de vente du livre</w:t>
             </w:r>
           </w:p>
         </w:tc>
@@ -2109,13 +1678,8 @@
             <w:pPr>
               <w:cnfStyle w:val="000000100000" w:firstRow="0" w:lastRow="0" w:firstColumn="0" w:lastColumn="0" w:oddVBand="0" w:evenVBand="0" w:oddHBand="1" w:evenHBand="0" w:firstRowFirstColumn="0" w:firstRowLastColumn="0" w:lastRowFirstColumn="0" w:lastRowLastColumn="0"/>
             </w:pPr>
-            <w:proofErr w:type="gramStart"/>
-            <w:r>
-              <w:t>DECIMAL(</w:t>
-            </w:r>
-            <w:proofErr w:type="gramEnd"/>
-            <w:r>
-              <w:t>6,2)</w:t>
+            <w:r>
+              <w:t>DECIMAL(6,2)</w:t>
             </w:r>
           </w:p>
         </w:tc>
@@ -2127,11 +1691,9 @@
             <w:pPr>
               <w:cnfStyle w:val="000000100000" w:firstRow="0" w:lastRow="0" w:firstColumn="0" w:lastColumn="0" w:oddVBand="0" w:evenVBand="0" w:oddHBand="1" w:evenHBand="0" w:firstRowFirstColumn="0" w:firstRowLastColumn="0" w:lastRowFirstColumn="0" w:lastRowLastColumn="0"/>
             </w:pPr>
-            <w:proofErr w:type="gramStart"/>
             <w:r>
               <w:t>obligatoire</w:t>
             </w:r>
-            <w:proofErr w:type="gramEnd"/>
           </w:p>
         </w:tc>
       </w:tr>
@@ -2152,16 +1714,12 @@
             <w:pPr>
               <w:cnfStyle w:val="000000000000" w:firstRow="0" w:lastRow="0" w:firstColumn="0" w:lastColumn="0" w:oddVBand="0" w:evenVBand="0" w:oddHBand="0" w:evenHBand="0" w:firstRowFirstColumn="0" w:firstRowLastColumn="0" w:lastRowFirstColumn="0" w:lastRowLastColumn="0"/>
             </w:pPr>
-            <w:proofErr w:type="spellStart"/>
-            <w:proofErr w:type="gramStart"/>
             <w:r>
               <w:t>commande</w:t>
             </w:r>
-            <w:proofErr w:type="gramEnd"/>
             <w:r>
               <w:t>_taxe</w:t>
             </w:r>
-            <w:proofErr w:type="spellEnd"/>
           </w:p>
         </w:tc>
         <w:tc>
@@ -2185,13 +1743,8 @@
             <w:pPr>
               <w:cnfStyle w:val="000000000000" w:firstRow="0" w:lastRow="0" w:firstColumn="0" w:lastColumn="0" w:oddVBand="0" w:evenVBand="0" w:oddHBand="0" w:evenHBand="0" w:firstRowFirstColumn="0" w:firstRowLastColumn="0" w:lastRowFirstColumn="0" w:lastRowLastColumn="0"/>
             </w:pPr>
-            <w:proofErr w:type="gramStart"/>
-            <w:r>
-              <w:t>DECIMAL(</w:t>
-            </w:r>
-            <w:proofErr w:type="gramEnd"/>
-            <w:r>
-              <w:t>5,2)</w:t>
+            <w:r>
+              <w:t>DECIMAL(5,2)</w:t>
             </w:r>
           </w:p>
         </w:tc>
@@ -2203,11 +1756,9 @@
             <w:pPr>
               <w:cnfStyle w:val="000000000000" w:firstRow="0" w:lastRow="0" w:firstColumn="0" w:lastColumn="0" w:oddVBand="0" w:evenVBand="0" w:oddHBand="0" w:evenHBand="0" w:firstRowFirstColumn="0" w:firstRowLastColumn="0" w:lastRowFirstColumn="0" w:lastRowLastColumn="0"/>
             </w:pPr>
-            <w:proofErr w:type="gramStart"/>
             <w:r>
               <w:t>obligatoire</w:t>
             </w:r>
-            <w:proofErr w:type="gramEnd"/>
           </w:p>
         </w:tc>
       </w:tr>
@@ -2231,16 +1782,12 @@
             <w:pPr>
               <w:cnfStyle w:val="000000100000" w:firstRow="0" w:lastRow="0" w:firstColumn="0" w:lastColumn="0" w:oddVBand="0" w:evenVBand="0" w:oddHBand="1" w:evenHBand="0" w:firstRowFirstColumn="0" w:firstRowLastColumn="0" w:lastRowFirstColumn="0" w:lastRowLastColumn="0"/>
             </w:pPr>
-            <w:proofErr w:type="spellStart"/>
-            <w:proofErr w:type="gramStart"/>
             <w:r>
               <w:t>commande</w:t>
             </w:r>
-            <w:proofErr w:type="gramEnd"/>
             <w:r>
               <w:t>_quantite</w:t>
             </w:r>
-            <w:proofErr w:type="spellEnd"/>
           </w:p>
         </w:tc>
         <w:tc>
@@ -2251,13 +1798,8 @@
             <w:pPr>
               <w:cnfStyle w:val="000000100000" w:firstRow="0" w:lastRow="0" w:firstColumn="0" w:lastColumn="0" w:oddVBand="0" w:evenVBand="0" w:oddHBand="1" w:evenHBand="0" w:firstRowFirstColumn="0" w:firstRowLastColumn="0" w:lastRowFirstColumn="0" w:lastRowLastColumn="0"/>
             </w:pPr>
-            <w:proofErr w:type="gramStart"/>
-            <w:r>
-              <w:t>quantité</w:t>
-            </w:r>
-            <w:proofErr w:type="gramEnd"/>
-            <w:r>
-              <w:t xml:space="preserve"> de livres commandés</w:t>
+            <w:r>
+              <w:t>quantité de livres commandés</w:t>
             </w:r>
           </w:p>
         </w:tc>
@@ -2269,13 +1811,8 @@
             <w:pPr>
               <w:cnfStyle w:val="000000100000" w:firstRow="0" w:lastRow="0" w:firstColumn="0" w:lastColumn="0" w:oddVBand="0" w:evenVBand="0" w:oddHBand="1" w:evenHBand="0" w:firstRowFirstColumn="0" w:firstRowLastColumn="0" w:lastRowFirstColumn="0" w:lastRowLastColumn="0"/>
             </w:pPr>
-            <w:proofErr w:type="gramStart"/>
-            <w:r>
-              <w:t>INT(</w:t>
-            </w:r>
-            <w:proofErr w:type="gramEnd"/>
-            <w:r>
-              <w:t>10)</w:t>
+            <w:r>
+              <w:t>INT(10)</w:t>
             </w:r>
           </w:p>
         </w:tc>
@@ -2287,11 +1824,9 @@
             <w:pPr>
               <w:cnfStyle w:val="000000100000" w:firstRow="0" w:lastRow="0" w:firstColumn="0" w:lastColumn="0" w:oddVBand="0" w:evenVBand="0" w:oddHBand="1" w:evenHBand="0" w:firstRowFirstColumn="0" w:firstRowLastColumn="0" w:lastRowFirstColumn="0" w:lastRowLastColumn="0"/>
             </w:pPr>
-            <w:proofErr w:type="gramStart"/>
             <w:r>
               <w:t>obligatoire</w:t>
             </w:r>
-            <w:proofErr w:type="gramEnd"/>
           </w:p>
         </w:tc>
       </w:tr>
@@ -2312,16 +1847,12 @@
             <w:pPr>
               <w:cnfStyle w:val="000000000000" w:firstRow="0" w:lastRow="0" w:firstColumn="0" w:lastColumn="0" w:oddVBand="0" w:evenVBand="0" w:oddHBand="0" w:evenHBand="0" w:firstRowFirstColumn="0" w:firstRowLastColumn="0" w:lastRowFirstColumn="0" w:lastRowLastColumn="0"/>
             </w:pPr>
-            <w:proofErr w:type="spellStart"/>
-            <w:proofErr w:type="gramStart"/>
             <w:r>
               <w:t>commande</w:t>
             </w:r>
-            <w:proofErr w:type="gramEnd"/>
             <w:r>
               <w:t>_droits_auteur</w:t>
             </w:r>
-            <w:proofErr w:type="spellEnd"/>
           </w:p>
         </w:tc>
         <w:tc>
@@ -2332,13 +1863,8 @@
             <w:pPr>
               <w:cnfStyle w:val="000000000000" w:firstRow="0" w:lastRow="0" w:firstColumn="0" w:lastColumn="0" w:oddVBand="0" w:evenVBand="0" w:oddHBand="0" w:evenHBand="0" w:firstRowFirstColumn="0" w:firstRowLastColumn="0" w:lastRowFirstColumn="0" w:lastRowLastColumn="0"/>
             </w:pPr>
-            <w:proofErr w:type="gramStart"/>
-            <w:r>
-              <w:t>pourcentage</w:t>
-            </w:r>
-            <w:proofErr w:type="gramEnd"/>
-            <w:r>
-              <w:t xml:space="preserve"> de droits d’auteur sur le livre</w:t>
+            <w:r>
+              <w:t>pourcentage de droits d’auteur sur le livre</w:t>
             </w:r>
           </w:p>
         </w:tc>
@@ -2350,13 +1876,8 @@
             <w:pPr>
               <w:cnfStyle w:val="000000000000" w:firstRow="0" w:lastRow="0" w:firstColumn="0" w:lastColumn="0" w:oddVBand="0" w:evenVBand="0" w:oddHBand="0" w:evenHBand="0" w:firstRowFirstColumn="0" w:firstRowLastColumn="0" w:lastRowFirstColumn="0" w:lastRowLastColumn="0"/>
             </w:pPr>
-            <w:proofErr w:type="gramStart"/>
-            <w:r>
-              <w:t>DECIMAL(</w:t>
-            </w:r>
-            <w:proofErr w:type="gramEnd"/>
-            <w:r>
-              <w:t>5,2)</w:t>
+            <w:r>
+              <w:t>DECIMAL(5,2)</w:t>
             </w:r>
           </w:p>
         </w:tc>
@@ -2368,11 +1889,9 @@
             <w:pPr>
               <w:cnfStyle w:val="000000000000" w:firstRow="0" w:lastRow="0" w:firstColumn="0" w:lastColumn="0" w:oddVBand="0" w:evenVBand="0" w:oddHBand="0" w:evenHBand="0" w:firstRowFirstColumn="0" w:firstRowLastColumn="0" w:lastRowFirstColumn="0" w:lastRowLastColumn="0"/>
             </w:pPr>
-            <w:proofErr w:type="gramStart"/>
             <w:r>
               <w:t>obligatoire</w:t>
             </w:r>
-            <w:proofErr w:type="gramEnd"/>
           </w:p>
         </w:tc>
       </w:tr>
@@ -2516,254 +2035,80 @@
       </w:r>
     </w:p>
     <w:p>
-      <w:proofErr w:type="spellStart"/>
-      <w:proofErr w:type="gramStart"/>
       <w:r>
         <w:t>l</w:t>
       </w:r>
       <w:r>
-        <w:t>ivre</w:t>
-      </w:r>
-      <w:proofErr w:type="gramEnd"/>
-      <w:r>
-        <w:t>_ISBN</w:t>
-      </w:r>
-      <w:proofErr w:type="spellEnd"/>
-      <w:r>
-        <w:t xml:space="preserve"> -&gt; </w:t>
-      </w:r>
-      <w:proofErr w:type="spellStart"/>
-      <w:r>
-        <w:t>livre_titre</w:t>
-      </w:r>
-      <w:proofErr w:type="spellEnd"/>
-      <w:r>
-        <w:t xml:space="preserve">, </w:t>
-      </w:r>
-      <w:proofErr w:type="spellStart"/>
-      <w:r>
-        <w:t>livre_prix_vente</w:t>
-      </w:r>
-      <w:proofErr w:type="spellEnd"/>
-      <w:r>
-        <w:t xml:space="preserve">, </w:t>
-      </w:r>
-      <w:proofErr w:type="spellStart"/>
-      <w:r>
-        <w:t>livre_distinction</w:t>
-      </w:r>
-      <w:proofErr w:type="spellEnd"/>
+        <w:t>ivre_ISBN -&gt; livre_titre, livre_prix_vente, livre_distinction</w:t>
+      </w:r>
     </w:p>
     <w:p>
-      <w:proofErr w:type="spellStart"/>
-      <w:proofErr w:type="gramStart"/>
       <w:r>
         <w:t>e</w:t>
       </w:r>
       <w:r>
-        <w:t>dition</w:t>
-      </w:r>
-      <w:proofErr w:type="gramEnd"/>
-      <w:r>
-        <w:t>_id</w:t>
-      </w:r>
-      <w:proofErr w:type="spellEnd"/>
-      <w:r>
-        <w:t xml:space="preserve"> -&gt; </w:t>
-      </w:r>
-      <w:proofErr w:type="spellStart"/>
-      <w:r>
-        <w:t>edition_date</w:t>
-      </w:r>
-      <w:proofErr w:type="spellEnd"/>
-      <w:r>
-        <w:t xml:space="preserve">, </w:t>
-      </w:r>
-      <w:proofErr w:type="spellStart"/>
-      <w:r>
-        <w:t>edition_ordre</w:t>
-      </w:r>
-      <w:proofErr w:type="spellEnd"/>
-      <w:r>
-        <w:t xml:space="preserve">, </w:t>
-      </w:r>
-      <w:proofErr w:type="spellStart"/>
-      <w:r>
-        <w:t>edition_nb_exemplaires</w:t>
-      </w:r>
-      <w:proofErr w:type="spellEnd"/>
+        <w:t>dition_id -&gt; edition_date, edition_ordre, edition_nb_exemplaires</w:t>
+      </w:r>
     </w:p>
     <w:p>
-      <w:proofErr w:type="spellStart"/>
-      <w:proofErr w:type="gramStart"/>
       <w:r>
         <w:t>a</w:t>
       </w:r>
       <w:r>
-        <w:t>uteur</w:t>
-      </w:r>
-      <w:proofErr w:type="gramEnd"/>
-      <w:r>
-        <w:t>_id</w:t>
-      </w:r>
-      <w:proofErr w:type="spellEnd"/>
-      <w:r>
-        <w:t xml:space="preserve"> -</w:t>
-      </w:r>
-      <w:r>
-        <w:t xml:space="preserve">&gt; </w:t>
-      </w:r>
-      <w:proofErr w:type="spellStart"/>
-      <w:r>
-        <w:t>auteur_nom</w:t>
-      </w:r>
-      <w:proofErr w:type="spellEnd"/>
-      <w:r>
-        <w:t xml:space="preserve">, </w:t>
-      </w:r>
-      <w:proofErr w:type="spellStart"/>
-      <w:r>
-        <w:t>auteur_prenom</w:t>
-      </w:r>
-      <w:proofErr w:type="spellEnd"/>
-      <w:r>
-        <w:t xml:space="preserve">, </w:t>
-      </w:r>
-      <w:proofErr w:type="spellStart"/>
-      <w:r>
-        <w:t>auteur_pseudonyme</w:t>
-      </w:r>
-      <w:proofErr w:type="spellEnd"/>
+        <w:t>uteur_id -</w:t>
+      </w:r>
+      <w:r>
+        <w:t>&gt; auteur_nom, auteur_prenom, auteur_pseudonyme</w:t>
+      </w:r>
     </w:p>
     <w:p>
-      <w:proofErr w:type="spellStart"/>
-      <w:proofErr w:type="gramStart"/>
-      <w:r>
-        <w:t>libraire</w:t>
-      </w:r>
-      <w:proofErr w:type="gramEnd"/>
-      <w:r>
-        <w:t>_id</w:t>
-      </w:r>
-      <w:proofErr w:type="spellEnd"/>
-      <w:r>
-        <w:t xml:space="preserve"> -&gt; </w:t>
-      </w:r>
-      <w:proofErr w:type="spellStart"/>
-      <w:r>
-        <w:t>librair</w:t>
-      </w:r>
-      <w:r>
-        <w:t>e_nom</w:t>
-      </w:r>
-      <w:proofErr w:type="spellEnd"/>
-      <w:r>
-        <w:t xml:space="preserve">, </w:t>
-      </w:r>
-      <w:proofErr w:type="spellStart"/>
-      <w:r>
-        <w:t>libraire_prenom</w:t>
-      </w:r>
-      <w:proofErr w:type="spellEnd"/>
-      <w:r>
-        <w:t xml:space="preserve">, </w:t>
-      </w:r>
-      <w:proofErr w:type="spellStart"/>
-      <w:r>
-        <w:t>libraire_numero_rue</w:t>
-      </w:r>
-      <w:proofErr w:type="spellEnd"/>
-      <w:r>
-        <w:t xml:space="preserve">, </w:t>
-      </w:r>
-      <w:proofErr w:type="spellStart"/>
-      <w:r>
-        <w:t>libraire_rue</w:t>
-      </w:r>
-      <w:proofErr w:type="spellEnd"/>
-      <w:r>
-        <w:t xml:space="preserve">, </w:t>
-      </w:r>
-      <w:proofErr w:type="spellStart"/>
-      <w:r>
-        <w:t>libraire_complement_adresse</w:t>
-      </w:r>
-      <w:proofErr w:type="spellEnd"/>
-      <w:r>
-        <w:t xml:space="preserve">, </w:t>
-      </w:r>
-      <w:proofErr w:type="spellStart"/>
-      <w:r>
-        <w:t>libraire_code_postal</w:t>
-      </w:r>
-      <w:proofErr w:type="spellEnd"/>
-      <w:r>
-        <w:t xml:space="preserve">, </w:t>
-      </w:r>
-      <w:proofErr w:type="spellStart"/>
-      <w:r>
-        <w:t>libraire</w:t>
+      <w:r>
+        <w:t>libraire_id -&gt; librair</w:t>
+      </w:r>
+      <w:r>
+        <w:t xml:space="preserve">e_nom, libraire_prenom, </w:t>
+      </w:r>
+      <w:r>
+        <w:t xml:space="preserve">libraire_numero_rue, </w:t>
+      </w:r>
+      <w:r>
+        <w:t>libraire_rue, libraire_complement_adresse, libraire_code_postal, libraire</w:t>
       </w:r>
       <w:r>
         <w:t>_ville</w:t>
       </w:r>
-      <w:proofErr w:type="spellEnd"/>
     </w:p>
     <w:p>
-      <w:proofErr w:type="spellStart"/>
-      <w:proofErr w:type="gramStart"/>
       <w:r>
         <w:t>commande</w:t>
       </w:r>
-      <w:proofErr w:type="gramEnd"/>
-      <w:r>
-        <w:t>_id</w:t>
-      </w:r>
-      <w:proofErr w:type="spellEnd"/>
-      <w:r>
-        <w:t xml:space="preserve"> -</w:t>
+      <w:r>
+        <w:t>_id -</w:t>
       </w:r>
       <w:r>
         <w:t xml:space="preserve">&gt; </w:t>
       </w:r>
-      <w:proofErr w:type="spellStart"/>
       <w:r>
         <w:t>commande</w:t>
       </w:r>
       <w:r>
-        <w:t>_prix_vente_livre_HT</w:t>
-      </w:r>
-      <w:proofErr w:type="spellEnd"/>
-      <w:r>
-        <w:t xml:space="preserve">, </w:t>
-      </w:r>
-      <w:proofErr w:type="spellStart"/>
+        <w:t xml:space="preserve">_prix_vente_livre_HT, </w:t>
+      </w:r>
       <w:r>
         <w:t>commande</w:t>
       </w:r>
       <w:r>
-        <w:t>_taxe</w:t>
-      </w:r>
-      <w:proofErr w:type="spellEnd"/>
-      <w:r>
-        <w:t xml:space="preserve">, </w:t>
-      </w:r>
-      <w:proofErr w:type="spellStart"/>
+        <w:t xml:space="preserve">_taxe, </w:t>
+      </w:r>
       <w:r>
         <w:t>commande</w:t>
       </w:r>
       <w:r>
         <w:t>_quantite</w:t>
       </w:r>
-      <w:proofErr w:type="spellEnd"/>
-      <w:r>
-        <w:t xml:space="preserve">, </w:t>
-      </w:r>
-      <w:proofErr w:type="spellStart"/>
-      <w:r>
-        <w:t>commande_droits_auteur</w:t>
-      </w:r>
-      <w:proofErr w:type="spellEnd"/>
+      <w:r>
+        <w:t>, commande_droits_auteur</w:t>
+      </w:r>
     </w:p>
     <w:p>
       <w:pPr>

</xml_diff>